<commit_message>
lab 3 report done
</commit_message>
<xml_diff>
--- a/2sem_lab3/report.docx
+++ b/2sem_lab3/report.docx
@@ -222,12 +222,12 @@
     </w:p>
     <w:p>
       <w:pPr>
-        <w:pStyle w:val="21"/>
+        <w:pStyle w:val="22"/>
         <w:spacing w:line="360" w:lineRule="auto"/>
         <w:ind w:firstLine="0"/>
         <w:jc w:val="center"/>
         <w:rPr>
-          <w:rStyle w:val="23"/>
+          <w:rStyle w:val="24"/>
           <w:b/>
           <w:bCs/>
           <w:caps/>
@@ -238,7 +238,7 @@
       </w:pPr>
       <w:r>
         <w:rPr>
-          <w:rStyle w:val="23"/>
+          <w:rStyle w:val="24"/>
           <w:b/>
           <w:bCs/>
           <w:caps/>
@@ -334,7 +334,7 @@
       </w:pPr>
       <w:r>
         <w:rPr>
-          <w:rStyle w:val="23"/>
+          <w:rStyle w:val="24"/>
           <w:b/>
           <w:bCs/>
           <w:smallCaps w:val="0"/>
@@ -345,7 +345,7 @@
       </w:r>
       <w:r>
         <w:rPr>
-          <w:rStyle w:val="23"/>
+          <w:rStyle w:val="24"/>
           <w:rFonts w:hint="default"/>
           <w:b/>
           <w:bCs/>
@@ -357,7 +357,7 @@
       </w:r>
       <w:r>
         <w:rPr>
-          <w:rStyle w:val="23"/>
+          <w:rStyle w:val="24"/>
           <w:b/>
           <w:bCs/>
           <w:smallCaps w:val="0"/>
@@ -918,7 +918,7 @@
         </w:p>
         <w:p>
           <w:pPr>
-            <w:pStyle w:val="19"/>
+            <w:pStyle w:val="20"/>
             <w:tabs>
               <w:tab w:val="right" w:leader="dot" w:pos="9026"/>
             </w:tabs>
@@ -959,7 +959,7 @@
               <w:rFonts w:hint="default" w:ascii="Times New Roman" w:hAnsi="Times New Roman" w:cs="Times New Roman"/>
               <w:szCs w:val="32"/>
             </w:rPr>
-            <w:instrText xml:space="preserve"> HYPERLINK \l _Toc32031 </w:instrText>
+            <w:instrText xml:space="preserve"> HYPERLINK \l _Toc25931 </w:instrText>
           </w:r>
           <w:r>
             <w:rPr>
@@ -978,7 +978,7 @@
             <w:fldChar w:fldCharType="begin"/>
           </w:r>
           <w:r>
-            <w:instrText xml:space="preserve"> PAGEREF _Toc32031 \h </w:instrText>
+            <w:instrText xml:space="preserve"> PAGEREF _Toc25931 \h </w:instrText>
           </w:r>
           <w:r>
             <w:fldChar w:fldCharType="separate"/>
@@ -999,7 +999,7 @@
         </w:p>
         <w:p>
           <w:pPr>
-            <w:pStyle w:val="19"/>
+            <w:pStyle w:val="20"/>
             <w:tabs>
               <w:tab w:val="right" w:leader="dot" w:pos="9026"/>
             </w:tabs>
@@ -1016,7 +1016,7 @@
               <w:rFonts w:hint="default" w:ascii="Times New Roman" w:hAnsi="Times New Roman" w:cs="Times New Roman"/>
               <w:szCs w:val="32"/>
             </w:rPr>
-            <w:instrText xml:space="preserve"> HYPERLINK \l _Toc8031 </w:instrText>
+            <w:instrText xml:space="preserve"> HYPERLINK \l _Toc13167 </w:instrText>
           </w:r>
           <w:r>
             <w:rPr>
@@ -1026,31 +1026,68 @@
             <w:fldChar w:fldCharType="separate"/>
           </w:r>
           <w:r>
+            <w:t>Теоретические сведения.</w:t>
+          </w:r>
+          <w:r>
+            <w:tab/>
+          </w:r>
+          <w:r>
+            <w:fldChar w:fldCharType="begin"/>
+          </w:r>
+          <w:r>
+            <w:instrText xml:space="preserve"> PAGEREF _Toc13167 \h </w:instrText>
+          </w:r>
+          <w:r>
+            <w:fldChar w:fldCharType="separate"/>
+          </w:r>
+          <w:r>
+            <w:t>3</w:t>
+          </w:r>
+          <w:r>
+            <w:fldChar w:fldCharType="end"/>
+          </w:r>
+          <w:r>
             <w:rPr>
-              <w:lang w:val="ru-RU"/>
+              <w:rFonts w:hint="default" w:ascii="Times New Roman" w:hAnsi="Times New Roman" w:cs="Times New Roman"/>
+              <w:szCs w:val="32"/>
             </w:rPr>
-            <w:t>Описание</w:t>
+            <w:fldChar w:fldCharType="end"/>
+          </w:r>
+        </w:p>
+        <w:p>
+          <w:pPr>
+            <w:pStyle w:val="20"/>
+            <w:tabs>
+              <w:tab w:val="right" w:leader="dot" w:pos="9026"/>
+            </w:tabs>
+          </w:pPr>
+          <w:r>
+            <w:rPr>
+              <w:rFonts w:hint="default" w:ascii="Times New Roman" w:hAnsi="Times New Roman" w:cs="Times New Roman"/>
+              <w:szCs w:val="32"/>
+            </w:rPr>
+            <w:fldChar w:fldCharType="begin"/>
+          </w:r>
+          <w:r>
+            <w:rPr>
+              <w:rFonts w:hint="default" w:ascii="Times New Roman" w:hAnsi="Times New Roman" w:cs="Times New Roman"/>
+              <w:szCs w:val="32"/>
+            </w:rPr>
+            <w:instrText xml:space="preserve"> HYPERLINK \l _Toc5434 </w:instrText>
+          </w:r>
+          <w:r>
+            <w:rPr>
+              <w:rFonts w:hint="default" w:ascii="Times New Roman" w:hAnsi="Times New Roman" w:cs="Times New Roman"/>
+              <w:szCs w:val="32"/>
+            </w:rPr>
+            <w:fldChar w:fldCharType="separate"/>
           </w:r>
           <w:r>
             <w:rPr>
               <w:rFonts w:hint="default"/>
               <w:lang w:val="ru-RU"/>
             </w:rPr>
-            <w:t xml:space="preserve"> методов</w:t>
-          </w:r>
-          <w:r>
-            <w:rPr>
-              <w:rFonts w:hint="default"/>
-              <w:lang w:val="en-US"/>
-            </w:rPr>
-            <w:t xml:space="preserve"> </w:t>
-          </w:r>
-          <w:r>
-            <w:rPr>
-              <w:rFonts w:hint="default"/>
-              <w:lang w:val="ru-RU"/>
-            </w:rPr>
-            <w:t>и о</w:t>
+            <w:t>О</w:t>
           </w:r>
           <w:r>
             <w:rPr>
@@ -1075,13 +1112,13 @@
             <w:fldChar w:fldCharType="begin"/>
           </w:r>
           <w:r>
-            <w:instrText xml:space="preserve"> PAGEREF _Toc8031 \h </w:instrText>
+            <w:instrText xml:space="preserve"> PAGEREF _Toc5434 \h </w:instrText>
           </w:r>
           <w:r>
             <w:fldChar w:fldCharType="separate"/>
           </w:r>
           <w:r>
-            <w:t>3</w:t>
+            <w:t>6</w:t>
           </w:r>
           <w:r>
             <w:fldChar w:fldCharType="end"/>
@@ -1096,7 +1133,7 @@
         </w:p>
         <w:p>
           <w:pPr>
-            <w:pStyle w:val="19"/>
+            <w:pStyle w:val="20"/>
             <w:tabs>
               <w:tab w:val="right" w:leader="dot" w:pos="9026"/>
             </w:tabs>
@@ -1113,7 +1150,7 @@
               <w:rFonts w:hint="default" w:ascii="Times New Roman" w:hAnsi="Times New Roman" w:cs="Times New Roman"/>
               <w:szCs w:val="32"/>
             </w:rPr>
-            <w:instrText xml:space="preserve"> HYPERLINK \l _Toc21061 </w:instrText>
+            <w:instrText xml:space="preserve"> HYPERLINK \l _Toc19369 </w:instrText>
           </w:r>
           <w:r>
             <w:rPr>
@@ -1138,13 +1175,13 @@
             <w:fldChar w:fldCharType="begin"/>
           </w:r>
           <w:r>
-            <w:instrText xml:space="preserve"> PAGEREF _Toc21061 \h </w:instrText>
+            <w:instrText xml:space="preserve"> PAGEREF _Toc19369 \h </w:instrText>
           </w:r>
           <w:r>
             <w:fldChar w:fldCharType="separate"/>
           </w:r>
           <w:r>
-            <w:t>3</w:t>
+            <w:t>9</w:t>
           </w:r>
           <w:r>
             <w:fldChar w:fldCharType="end"/>
@@ -1159,7 +1196,7 @@
         </w:p>
         <w:p>
           <w:pPr>
-            <w:pStyle w:val="19"/>
+            <w:pStyle w:val="20"/>
             <w:tabs>
               <w:tab w:val="right" w:leader="dot" w:pos="9026"/>
             </w:tabs>
@@ -1176,7 +1213,7 @@
               <w:rFonts w:hint="default" w:ascii="Times New Roman" w:hAnsi="Times New Roman" w:cs="Times New Roman"/>
               <w:szCs w:val="32"/>
             </w:rPr>
-            <w:instrText xml:space="preserve"> HYPERLINK \l _Toc16533 </w:instrText>
+            <w:instrText xml:space="preserve"> HYPERLINK \l _Toc5020 </w:instrText>
           </w:r>
           <w:r>
             <w:rPr>
@@ -1195,13 +1232,13 @@
             <w:fldChar w:fldCharType="begin"/>
           </w:r>
           <w:r>
-            <w:instrText xml:space="preserve"> PAGEREF _Toc16533 \h </w:instrText>
+            <w:instrText xml:space="preserve"> PAGEREF _Toc5020 \h </w:instrText>
           </w:r>
           <w:r>
             <w:fldChar w:fldCharType="separate"/>
           </w:r>
           <w:r>
-            <w:t>3</w:t>
+            <w:t>9</w:t>
           </w:r>
           <w:r>
             <w:fldChar w:fldCharType="end"/>
@@ -1260,10 +1297,10 @@
       <w:pPr>
         <w:pStyle w:val="2"/>
       </w:pPr>
-      <w:bookmarkStart w:id="0" w:name="_Toc32031"/>
-      <w:bookmarkStart w:id="1" w:name="_Toc32389"/>
-      <w:bookmarkStart w:id="2" w:name="_Toc84794154"/>
-      <w:bookmarkStart w:id="3" w:name="_Toc84794096"/>
+      <w:bookmarkStart w:id="0" w:name="_Toc32389"/>
+      <w:bookmarkStart w:id="1" w:name="_Toc25931"/>
+      <w:bookmarkStart w:id="2" w:name="_Toc84794096"/>
+      <w:bookmarkStart w:id="3" w:name="_Toc84794154"/>
       <w:r>
         <w:t>Формулировка задания.</w:t>
       </w:r>
@@ -1276,7 +1313,6 @@
           <w:lang w:val="ru-RU"/>
         </w:rPr>
       </w:pPr>
-      <w:bookmarkStart w:id="4" w:name="_Toc8031"/>
       <w:r>
         <w:rPr>
           <w:lang w:val="ru-RU"/>
@@ -1286,7 +1322,7 @@
     </w:p>
     <w:p>
       <w:pPr>
-        <w:pStyle w:val="27"/>
+        <w:pStyle w:val="28"/>
         <w:numPr>
           <w:ilvl w:val="0"/>
           <w:numId w:val="1"/>
@@ -1310,7 +1346,7 @@
     </w:p>
     <w:p>
       <w:pPr>
-        <w:pStyle w:val="27"/>
+        <w:pStyle w:val="28"/>
         <w:numPr>
           <w:ilvl w:val="0"/>
           <w:numId w:val="1"/>
@@ -1334,7 +1370,7 @@
     </w:p>
     <w:p>
       <w:pPr>
-        <w:pStyle w:val="27"/>
+        <w:pStyle w:val="28"/>
         <w:numPr>
           <w:ilvl w:val="0"/>
           <w:numId w:val="1"/>
@@ -1358,7 +1394,7 @@
     </w:p>
     <w:p>
       <w:pPr>
-        <w:pStyle w:val="27"/>
+        <w:pStyle w:val="28"/>
         <w:numPr>
           <w:ilvl w:val="0"/>
           <w:numId w:val="1"/>
@@ -1388,7 +1424,7 @@
     </w:p>
     <w:p>
       <w:pPr>
-        <w:pStyle w:val="27"/>
+        <w:pStyle w:val="28"/>
         <w:numPr>
           <w:ilvl w:val="0"/>
           <w:numId w:val="1"/>
@@ -1410,7 +1446,7 @@
     </w:p>
     <w:p>
       <w:pPr>
-        <w:pStyle w:val="27"/>
+        <w:pStyle w:val="28"/>
         <w:numPr>
           <w:ilvl w:val="0"/>
           <w:numId w:val="1"/>
@@ -1434,7 +1470,7 @@
     </w:p>
     <w:p>
       <w:pPr>
-        <w:pStyle w:val="27"/>
+        <w:pStyle w:val="28"/>
         <w:numPr>
           <w:ilvl w:val="0"/>
           <w:numId w:val="1"/>
@@ -1484,7 +1520,7 @@
     </w:p>
     <w:p>
       <w:pPr>
-        <w:pStyle w:val="27"/>
+        <w:pStyle w:val="28"/>
         <w:numPr>
           <w:ilvl w:val="0"/>
           <w:numId w:val="2"/>
@@ -1502,7 +1538,7 @@
     </w:p>
     <w:p>
       <w:pPr>
-        <w:pStyle w:val="27"/>
+        <w:pStyle w:val="28"/>
         <w:numPr>
           <w:ilvl w:val="0"/>
           <w:numId w:val="2"/>
@@ -1520,7 +1556,7 @@
     </w:p>
     <w:p>
       <w:pPr>
-        <w:pStyle w:val="27"/>
+        <w:pStyle w:val="28"/>
         <w:numPr>
           <w:ilvl w:val="0"/>
           <w:numId w:val="2"/>
@@ -1538,7 +1574,7 @@
     </w:p>
     <w:p>
       <w:pPr>
-        <w:pStyle w:val="27"/>
+        <w:pStyle w:val="28"/>
         <w:numPr>
           <w:ilvl w:val="0"/>
           <w:numId w:val="2"/>
@@ -1556,7 +1592,7 @@
     </w:p>
     <w:p>
       <w:pPr>
-        <w:pStyle w:val="27"/>
+        <w:pStyle w:val="28"/>
         <w:numPr>
           <w:ilvl w:val="0"/>
           <w:numId w:val="2"/>
@@ -1574,7 +1610,7 @@
     </w:p>
     <w:p>
       <w:pPr>
-        <w:pStyle w:val="27"/>
+        <w:pStyle w:val="28"/>
         <w:numPr>
           <w:ilvl w:val="0"/>
           <w:numId w:val="2"/>
@@ -1592,7 +1628,7 @@
     </w:p>
     <w:p>
       <w:pPr>
-        <w:pStyle w:val="27"/>
+        <w:pStyle w:val="28"/>
         <w:numPr>
           <w:ilvl w:val="0"/>
           <w:numId w:val="2"/>
@@ -1610,7 +1646,7 @@
     </w:p>
     <w:p>
       <w:pPr>
-        <w:pStyle w:val="27"/>
+        <w:pStyle w:val="28"/>
         <w:numPr>
           <w:ilvl w:val="0"/>
           <w:numId w:val="2"/>
@@ -1661,255 +1697,695 @@
     <w:p>
       <w:pPr>
         <w:pStyle w:val="2"/>
-        <w:bidi w:val="0"/>
-      </w:pPr>
-      <w:r>
-        <w:rPr>
-          <w:lang w:val="ru-RU"/>
-        </w:rPr>
-        <w:t>Описание</w:t>
-      </w:r>
-      <w:r>
-        <w:rPr>
-          <w:rFonts w:hint="default"/>
-          <w:lang w:val="ru-RU"/>
-        </w:rPr>
-        <w:t xml:space="preserve"> методов</w:t>
-      </w:r>
-      <w:bookmarkEnd w:id="2"/>
-      <w:bookmarkEnd w:id="3"/>
-      <w:bookmarkStart w:id="5" w:name="_Toc29060"/>
-      <w:bookmarkStart w:id="6" w:name="_Toc84794098"/>
-      <w:bookmarkStart w:id="7" w:name="_Toc84794155"/>
-      <w:r>
-        <w:rPr>
-          <w:rFonts w:hint="default"/>
-          <w:lang w:val="en-US"/>
-        </w:rPr>
-        <w:t xml:space="preserve"> </w:t>
-      </w:r>
-      <w:r>
-        <w:rPr>
-          <w:rFonts w:hint="default"/>
-          <w:lang w:val="ru-RU"/>
-        </w:rPr>
-        <w:t>и о</w:t>
-      </w:r>
-      <w:r>
-        <w:rPr>
-          <w:lang w:val="ru-RU"/>
-        </w:rPr>
-        <w:t>ценка</w:t>
-      </w:r>
-      <w:r>
-        <w:rPr>
-          <w:rFonts w:hint="default"/>
-          <w:lang w:val="ru-RU"/>
-        </w:rPr>
-        <w:t xml:space="preserve"> временной сложности</w:t>
-      </w:r>
-      <w:r>
-        <w:t>.</w:t>
+      </w:pPr>
+      <w:bookmarkStart w:id="4" w:name="_Toc13167"/>
+      <w:r>
+        <w:t>Теоретические сведения.</w:t>
       </w:r>
       <w:bookmarkEnd w:id="4"/>
-      <w:bookmarkEnd w:id="5"/>
-    </w:p>
-    <w:p>
-      <w:pPr>
-        <w:rPr>
-          <w:rFonts w:hint="default"/>
-          <w:lang w:val="ru-RU"/>
-        </w:rPr>
-      </w:pPr>
-      <w:r>
-        <w:rPr>
-          <w:rFonts w:hint="default"/>
-          <w:lang w:val="ru-RU"/>
-        </w:rPr>
-        <w:t xml:space="preserve">Поскольку </w:t>
-      </w:r>
-      <w:r>
-        <w:rPr>
-          <w:rFonts w:hint="default"/>
-          <w:lang w:val="en-US"/>
-        </w:rPr>
-        <w:t xml:space="preserve">BWT </w:t>
-      </w:r>
-      <w:r>
-        <w:rPr>
-          <w:rFonts w:hint="default"/>
-          <w:lang w:val="ru-RU"/>
-        </w:rPr>
-        <w:t>требует слишком много памяти (10Гб на 0.1% датасета) результаты представлены без него на 100% датасета. На 0.1% алгоритм отрабатывает за микросекунд.</w:t>
-      </w:r>
-    </w:p>
-    <w:p>
-      <w:pPr>
-        <w:rPr>
-          <w:rFonts w:hint="default"/>
-          <w:lang w:val="en-US"/>
-        </w:rPr>
-      </w:pPr>
-      <w:r>
-        <w:rPr>
-          <w:rFonts w:hint="default"/>
-          <w:lang w:val="ru-RU"/>
-        </w:rPr>
-        <w:t>Исходный размер файла: 100,000,000 bytes</w:t>
-      </w:r>
-    </w:p>
-    <w:p>
-      <w:pPr>
+    </w:p>
+    <w:p>
+      <w:pPr>
+        <w:rPr>
+          <w:rStyle w:val="11"/>
+          <w:i w:val="0"/>
+        </w:rPr>
+      </w:pPr>
+      <w:r>
+        <w:rPr>
+          <w:rStyle w:val="11"/>
+          <w:i w:val="0"/>
+        </w:rPr>
+        <w:t>Построение кода Хаффмана сводится к построению соответствующего </w:t>
+      </w:r>
+      <w:r>
+        <w:fldChar w:fldCharType="begin"/>
+      </w:r>
+      <w:r>
+        <w:instrText xml:space="preserve"> HYPERLINK "https://neerc.ifmo.ru/wiki/index.php?title=%D0%94%D0%B2%D0%BE%D0%B8%D1%87%D0%BD%D0%B0%D1%8F_%D0%BA%D1%83%D1%87%D0%B0" \o "Двоичная куча" </w:instrText>
+      </w:r>
+      <w:r>
+        <w:fldChar w:fldCharType="separate"/>
+      </w:r>
+      <w:r>
+        <w:rPr>
+          <w:rStyle w:val="11"/>
+          <w:i w:val="0"/>
+        </w:rPr>
+        <w:t>бинарного дерева</w:t>
+      </w:r>
+      <w:r>
+        <w:rPr>
+          <w:rStyle w:val="11"/>
+          <w:i w:val="0"/>
+        </w:rPr>
+        <w:fldChar w:fldCharType="end"/>
+      </w:r>
+      <w:r>
+        <w:rPr>
+          <w:rStyle w:val="11"/>
+          <w:i w:val="0"/>
+        </w:rPr>
+        <w:t> по следующему алгоритму:</w:t>
+      </w:r>
+    </w:p>
+    <w:p>
+      <w:pPr>
+        <w:pStyle w:val="28"/>
         <w:numPr>
           <w:ilvl w:val="0"/>
           <w:numId w:val="3"/>
         </w:numPr>
-        <w:bidi w:val="0"/>
-        <w:rPr>
-          <w:rFonts w:hint="default"/>
-          <w:lang w:val="en-US"/>
-        </w:rPr>
-      </w:pPr>
-      <w:bookmarkStart w:id="8" w:name="_Toc21061"/>
-      <w:bookmarkStart w:id="9" w:name="_Toc27089"/>
-      <w:r>
-        <w:rPr>
-          <w:rFonts w:hint="default"/>
-          <w:lang w:val="ru-RU"/>
-        </w:rPr>
-        <w:t>HA time: 22</w:t>
-      </w:r>
-      <w:r>
-        <w:rPr>
-          <w:rFonts w:hint="default"/>
-          <w:lang w:val="en-US"/>
-        </w:rPr>
-        <w:t>,</w:t>
-      </w:r>
-      <w:r>
-        <w:rPr>
-          <w:rFonts w:hint="default"/>
-          <w:lang w:val="ru-RU"/>
-        </w:rPr>
-        <w:t>106</w:t>
-      </w:r>
-      <w:r>
-        <w:rPr>
-          <w:rFonts w:hint="default"/>
-          <w:lang w:val="en-US"/>
-        </w:rPr>
-        <w:t>,</w:t>
-      </w:r>
-      <w:r>
-        <w:rPr>
-          <w:rFonts w:hint="default"/>
-          <w:lang w:val="ru-RU"/>
-        </w:rPr>
-        <w:t>564</w:t>
-      </w:r>
-      <w:r>
-        <w:rPr>
-          <w:rFonts w:hint="default"/>
-          <w:lang w:val="en-US"/>
-        </w:rPr>
-        <w:t xml:space="preserve">  ; 510,896,475 bytes</w:t>
-      </w:r>
-    </w:p>
-    <w:p>
-      <w:pPr>
+        <w:rPr>
+          <w:rStyle w:val="11"/>
+          <w:rFonts w:ascii="Times New Roman" w:hAnsi="Times New Roman" w:cs="Times New Roman"/>
+          <w:i w:val="0"/>
+          <w:sz w:val="28"/>
+          <w:szCs w:val="28"/>
+        </w:rPr>
+      </w:pPr>
+      <w:r>
+        <w:rPr>
+          <w:rStyle w:val="11"/>
+          <w:rFonts w:ascii="Times New Roman" w:hAnsi="Times New Roman" w:cs="Times New Roman"/>
+          <w:i w:val="0"/>
+          <w:sz w:val="28"/>
+          <w:szCs w:val="28"/>
+        </w:rPr>
+        <w:t>Составим </w:t>
+      </w:r>
+      <w:r>
+        <w:fldChar w:fldCharType="begin"/>
+      </w:r>
+      <w:r>
+        <w:instrText xml:space="preserve"> HYPERLINK "https://neerc.ifmo.ru/wiki/index.php?title=%D0%A1%D0%BF%D0%B8%D1%81%D0%BE%D0%BA" \o "Список" </w:instrText>
+      </w:r>
+      <w:r>
+        <w:fldChar w:fldCharType="separate"/>
+      </w:r>
+      <w:r>
+        <w:rPr>
+          <w:rStyle w:val="11"/>
+          <w:rFonts w:ascii="Times New Roman" w:hAnsi="Times New Roman" w:cs="Times New Roman"/>
+          <w:i w:val="0"/>
+          <w:sz w:val="28"/>
+          <w:szCs w:val="28"/>
+        </w:rPr>
+        <w:t>список</w:t>
+      </w:r>
+      <w:r>
+        <w:rPr>
+          <w:rStyle w:val="11"/>
+          <w:rFonts w:ascii="Times New Roman" w:hAnsi="Times New Roman" w:cs="Times New Roman"/>
+          <w:i w:val="0"/>
+          <w:sz w:val="28"/>
+          <w:szCs w:val="28"/>
+        </w:rPr>
+        <w:fldChar w:fldCharType="end"/>
+      </w:r>
+      <w:r>
+        <w:rPr>
+          <w:rStyle w:val="11"/>
+          <w:rFonts w:ascii="Times New Roman" w:hAnsi="Times New Roman" w:cs="Times New Roman"/>
+          <w:i w:val="0"/>
+          <w:sz w:val="28"/>
+          <w:szCs w:val="28"/>
+        </w:rPr>
+        <w:t> кодируемых символов, при этом будем рассматривать один символ как дерево, состоящее из одного элемента c весом, равным частоте появления символа в строке.</w:t>
+      </w:r>
+    </w:p>
+    <w:p>
+      <w:pPr>
+        <w:pStyle w:val="28"/>
         <w:numPr>
           <w:ilvl w:val="0"/>
           <w:numId w:val="3"/>
         </w:numPr>
-        <w:bidi w:val="0"/>
-        <w:rPr>
-          <w:rFonts w:hint="default"/>
-          <w:lang w:val="en-US"/>
-        </w:rPr>
-      </w:pPr>
-      <w:r>
-        <w:rPr>
-          <w:rFonts w:hint="default"/>
-          <w:lang w:val="en-US"/>
-        </w:rPr>
-        <w:t>AC time: 4,535,171</w:t>
-      </w:r>
-      <w:r>
-        <w:rPr>
-          <w:rFonts w:hint="default"/>
-          <w:lang w:val="ru-RU"/>
-        </w:rPr>
-        <w:t xml:space="preserve">  </w:t>
-      </w:r>
-      <w:r>
-        <w:rPr>
-          <w:rFonts w:hint="default"/>
-          <w:lang w:val="en-US"/>
-        </w:rPr>
-        <w:t>; 8 bytes</w:t>
-      </w:r>
-    </w:p>
-    <w:p>
-      <w:pPr>
+        <w:rPr>
+          <w:rStyle w:val="11"/>
+          <w:rFonts w:ascii="Times New Roman" w:hAnsi="Times New Roman" w:cs="Times New Roman"/>
+          <w:i w:val="0"/>
+          <w:sz w:val="28"/>
+          <w:szCs w:val="28"/>
+        </w:rPr>
+      </w:pPr>
+      <w:r>
+        <w:rPr>
+          <w:rStyle w:val="11"/>
+          <w:rFonts w:ascii="Times New Roman" w:hAnsi="Times New Roman" w:cs="Times New Roman"/>
+          <w:i w:val="0"/>
+          <w:sz w:val="28"/>
+          <w:szCs w:val="28"/>
+        </w:rPr>
+        <w:t>Из списка выберем два узла с наименьшим весом.</w:t>
+      </w:r>
+    </w:p>
+    <w:p>
+      <w:pPr>
+        <w:pStyle w:val="28"/>
         <w:numPr>
           <w:ilvl w:val="0"/>
           <w:numId w:val="3"/>
         </w:numPr>
-        <w:bidi w:val="0"/>
-        <w:ind w:left="0" w:leftChars="0" w:firstLine="720" w:firstLineChars="0"/>
-        <w:rPr>
-          <w:rFonts w:hint="default"/>
-          <w:lang w:val="ru-RU"/>
-        </w:rPr>
-      </w:pPr>
-      <w:r>
-        <w:rPr>
-          <w:rFonts w:hint="default"/>
-          <w:lang w:val="ru-RU"/>
-        </w:rPr>
-        <w:t>LZ78 time: 83</w:t>
-      </w:r>
-      <w:r>
-        <w:rPr>
-          <w:rFonts w:hint="default"/>
-          <w:lang w:val="en-US"/>
-        </w:rPr>
-        <w:t>,</w:t>
-      </w:r>
-      <w:r>
-        <w:rPr>
-          <w:rFonts w:hint="default"/>
-          <w:lang w:val="ru-RU"/>
-        </w:rPr>
-        <w:t>632</w:t>
-      </w:r>
-      <w:r>
-        <w:rPr>
-          <w:rFonts w:hint="default"/>
-          <w:lang w:val="en-US"/>
-        </w:rPr>
-        <w:t>,</w:t>
-      </w:r>
-      <w:r>
-        <w:rPr>
-          <w:rFonts w:hint="default"/>
-          <w:lang w:val="ru-RU"/>
-        </w:rPr>
-        <w:t xml:space="preserve">069 </w:t>
-      </w:r>
-      <w:r>
-        <w:rPr>
-          <w:rFonts w:hint="default"/>
-          <w:lang w:val="en-US"/>
-        </w:rPr>
-        <w:t>; 186,289,003 bytes</w:t>
-      </w:r>
-    </w:p>
-    <w:p>
-      <w:pPr>
+        <w:rPr>
+          <w:rStyle w:val="11"/>
+          <w:rFonts w:ascii="Times New Roman" w:hAnsi="Times New Roman" w:cs="Times New Roman"/>
+          <w:i w:val="0"/>
+          <w:sz w:val="28"/>
+          <w:szCs w:val="28"/>
+        </w:rPr>
+      </w:pPr>
+      <w:r>
+        <w:rPr>
+          <w:rStyle w:val="11"/>
+          <w:rFonts w:ascii="Times New Roman" w:hAnsi="Times New Roman" w:cs="Times New Roman"/>
+          <w:i w:val="0"/>
+          <w:sz w:val="28"/>
+          <w:szCs w:val="28"/>
+        </w:rPr>
+        <w:t>Сформируем новый узел с весом, равным сумме весов выбранных узлов, и присоединим к нему два выбранных узла в качестве детей.</w:t>
+      </w:r>
+    </w:p>
+    <w:p>
+      <w:pPr>
+        <w:pStyle w:val="28"/>
         <w:numPr>
           <w:ilvl w:val="0"/>
           <w:numId w:val="3"/>
+        </w:numPr>
+        <w:rPr>
+          <w:rStyle w:val="11"/>
+          <w:rFonts w:ascii="Times New Roman" w:hAnsi="Times New Roman" w:cs="Times New Roman"/>
+          <w:i w:val="0"/>
+          <w:sz w:val="28"/>
+          <w:szCs w:val="28"/>
+        </w:rPr>
+      </w:pPr>
+      <w:r>
+        <w:rPr>
+          <w:rStyle w:val="11"/>
+          <w:rFonts w:ascii="Times New Roman" w:hAnsi="Times New Roman" w:cs="Times New Roman"/>
+          <w:i w:val="0"/>
+          <w:sz w:val="28"/>
+          <w:szCs w:val="28"/>
+        </w:rPr>
+        <w:t>Добавим к списку только что сформированный узел вместо двух объединенных узлов.</w:t>
+      </w:r>
+    </w:p>
+    <w:p>
+      <w:pPr>
+        <w:pStyle w:val="28"/>
+        <w:numPr>
+          <w:ilvl w:val="0"/>
+          <w:numId w:val="3"/>
+        </w:numPr>
+        <w:rPr>
+          <w:rStyle w:val="11"/>
+          <w:i w:val="0"/>
+        </w:rPr>
+      </w:pPr>
+      <w:r>
+        <w:rPr>
+          <w:rStyle w:val="11"/>
+          <w:rFonts w:ascii="Times New Roman" w:hAnsi="Times New Roman" w:cs="Times New Roman"/>
+          <w:i w:val="0"/>
+          <w:sz w:val="28"/>
+          <w:szCs w:val="28"/>
+        </w:rPr>
+        <w:t>Если в списке больше одного узла, то повторим пункты со второго по пятый.</w:t>
+      </w:r>
+    </w:p>
+    <w:p>
+      <w:pPr>
+        <w:rPr>
+          <w:rStyle w:val="11"/>
+          <w:i w:val="0"/>
+        </w:rPr>
+      </w:pPr>
+      <w:r>
+        <w:rPr>
+          <w:rStyle w:val="11"/>
+          <w:i w:val="0"/>
+        </w:rPr>
+        <w:t>Алгоритм RLE (англ. Run-Length Encoding) — алгоритм сжатия, заменяющий идущие подряд одинаковые символы парой (повторяющийся символ, количество повторений). Например, строчку aaababbcbbb он переводит в (a, 3) (b, 1) (a, 1) (b, 2) (c, 1) (b, 3). Этот алгоритм эффективен для строк, содержащих много цепочек повторяющихся символов, например, результата</w:t>
+      </w:r>
+    </w:p>
+    <w:p>
+      <w:pPr>
+        <w:rPr>
+          <w:rStyle w:val="11"/>
+          <w:i w:val="0"/>
+        </w:rPr>
+      </w:pPr>
+      <w:r>
+        <w:rPr>
+          <w:rStyle w:val="11"/>
+          <w:i w:val="0"/>
+        </w:rPr>
+        <w:t>Алгоритм LZ78 имеет идею: этот алгоритм в явном виде использует словарный подход, генерируя временный словарь во время кодирования и декодирования.</w:t>
+      </w:r>
+    </w:p>
+    <w:p>
+      <w:pPr>
+        <w:rPr>
+          <w:rStyle w:val="11"/>
+          <w:i w:val="0"/>
+        </w:rPr>
+      </w:pPr>
+      <w:r>
+        <w:rPr>
+          <w:rStyle w:val="11"/>
+          <w:i w:val="0"/>
+        </w:rPr>
+        <w:t>Изначально словарь пуст, а алгоритм пытается закодировать первый символ. На каждой итерации мы пытаемся увеличить кодируемый префикс, пока такой префикс есть в словаре. Кодовые слова такого алгоритма будут состоять из двух частей — номера в словаре самого длинного найденного префикса (pos) и символа, который идет за этим префиксом (next). При этом после кодирования такой пары префикс с приписанным символом добавляется в словарь, а алгоритм продолжает кодирование со следующего символа.</w:t>
+      </w:r>
+    </w:p>
+    <w:p>
+      <w:pPr>
+        <w:rPr>
+          <w:rStyle w:val="11"/>
+          <w:i w:val="0"/>
+        </w:rPr>
+      </w:pPr>
+    </w:p>
+    <w:p>
+      <w:pPr>
+        <w:rPr>
+          <w:rStyle w:val="11"/>
+          <w:i w:val="0"/>
+        </w:rPr>
+      </w:pPr>
+    </w:p>
+    <w:p>
+      <w:pPr>
+        <w:rPr>
+          <w:rStyle w:val="11"/>
+          <w:i w:val="0"/>
+        </w:rPr>
+      </w:pPr>
+      <w:r>
+        <w:rPr>
+          <w:rStyle w:val="11"/>
+          <w:i w:val="0"/>
+        </w:rPr>
+        <w:t>Преобразование Барроуза — Уилера (англ. Burrows-Wheeler transform) — алгоритм, используемый для предварительной обработки данных перед сжатием, разработанный для улучшения эффективности последующего кодирования. Преобразование Барроуза — Уилера меняет порядок символов во входной строке таким образом, что повторяющиеся подстроки образуют на выходе идущие подряд последовательности одинаковых символов.</w:t>
+      </w:r>
+    </w:p>
+    <w:p>
+      <w:pPr>
+        <w:rPr>
+          <w:rStyle w:val="11"/>
+          <w:i w:val="0"/>
+        </w:rPr>
+      </w:pPr>
+      <w:r>
+        <w:rPr>
+          <w:rStyle w:val="11"/>
+          <w:i w:val="0"/>
+        </w:rPr>
+        <w:t>MTF алгоритм работает по следующему принципу: изначально каждое возможное значение байта записывается в список (алфавит), в ячейку с номером, равным значению байта, т.е. (0,1,2,3,…,255)(0,1,2,3,…,255). В процессе обработки данных этот список изменяется. По мере поступления очередного символа на выход подается номер элемента, содержащего его значение. После чего этот символ перемещается в начало списка, смещая остальные элементы вправо.</w:t>
+      </w:r>
+      <w:r>
+        <w:rPr>
+          <w:rStyle w:val="11"/>
+          <w:i w:val="0"/>
+        </w:rPr>
+        <w:br w:type="textWrapping"/>
+      </w:r>
+      <w:r>
+        <w:rPr>
+          <w:rStyle w:val="11"/>
+          <w:rFonts w:hint="default"/>
+          <w:i w:val="0"/>
+          <w:lang w:val="ru-RU"/>
+        </w:rPr>
+        <w:tab/>
+      </w:r>
+      <w:r>
+        <w:rPr>
+          <w:rStyle w:val="11"/>
+          <w:i w:val="0"/>
+        </w:rPr>
+        <w:t>Арифметическое кодирование (англ. Arithmetic coding) — алгоритм сжатия информации без потерь, который при кодировании ставит в соответствие тексту вещественное число из отрезка [0;1)[0;1). Данный метод, как и </w:t>
+      </w:r>
+      <w:r>
+        <w:fldChar w:fldCharType="begin"/>
+      </w:r>
+      <w:r>
+        <w:instrText xml:space="preserve"> HYPERLINK "https://neerc.ifmo.ru/wiki/index.php?title=%D0%90%D0%BB%D0%B3%D0%BE%D1%80%D0%B8%D1%82%D0%BC_%D0%A5%D0%B0%D1%84%D1%84%D0%BC%D0%B0%D0%BD%D0%B0" \o "Алгоритм Хаффмана" </w:instrText>
+      </w:r>
+      <w:r>
+        <w:fldChar w:fldCharType="separate"/>
+      </w:r>
+      <w:r>
+        <w:rPr>
+          <w:rStyle w:val="11"/>
+          <w:i w:val="0"/>
+        </w:rPr>
+        <w:t>алгоритм Хаффмана</w:t>
+      </w:r>
+      <w:r>
+        <w:rPr>
+          <w:rStyle w:val="11"/>
+          <w:i w:val="0"/>
+        </w:rPr>
+        <w:fldChar w:fldCharType="end"/>
+      </w:r>
+      <w:r>
+        <w:rPr>
+          <w:rStyle w:val="11"/>
+          <w:i w:val="0"/>
+        </w:rPr>
+        <w:t>, является </w:t>
+      </w:r>
+      <w:r>
+        <w:rPr>
+          <w:rStyle w:val="11"/>
+          <w:i w:val="0"/>
+        </w:rPr>
+        <w:fldChar w:fldCharType="begin"/>
+      </w:r>
+      <w:r>
+        <w:rPr>
+          <w:rStyle w:val="11"/>
+          <w:i w:val="0"/>
+        </w:rPr>
+        <w:instrText xml:space="preserve"> HYPERLINK "https://neerc.ifmo.ru/wiki/index.php?title=%D0%AD%D0%BD%D1%82%D1%80%D0%BE%D0%BF%D0%B8%D1%8F_%D1%81%D0%BB%D1%83%D1%87%D0%B0%D0%B9%D0%BD%D0%BE%D0%B3%D0%BE_%D0%B8%D1%81%D1%82%D0%BE%D1%87%D0%BD%D0%B8%D0%BA%D0%B0" \o "Энтропия случайного источника" </w:instrText>
+      </w:r>
+      <w:r>
+        <w:rPr>
+          <w:rStyle w:val="11"/>
+          <w:i w:val="0"/>
+        </w:rPr>
+        <w:fldChar w:fldCharType="separate"/>
+      </w:r>
+      <w:r>
+        <w:rPr>
+          <w:rStyle w:val="11"/>
+          <w:i w:val="0"/>
+        </w:rPr>
+        <w:t>энтропийным</w:t>
+      </w:r>
+      <w:r>
+        <w:rPr>
+          <w:rStyle w:val="11"/>
+          <w:i w:val="0"/>
+        </w:rPr>
+        <w:fldChar w:fldCharType="end"/>
+      </w:r>
+      <w:r>
+        <w:rPr>
+          <w:rStyle w:val="11"/>
+          <w:i w:val="0"/>
+        </w:rPr>
+        <w:t>, то есть длина кода конкретного символа зависит от частоты встречаемости этого символа в тексте. Арифметическое кодирование показывает более высокие результаты сжатия, чем алгоритм Хаффмана, для данных с неравномерными распределениями вероятностей кодируемых символов.</w:t>
+      </w:r>
+    </w:p>
+    <w:p>
+      <w:pPr>
+        <w:rPr>
+          <w:rStyle w:val="11"/>
+          <w:i w:val="0"/>
+        </w:rPr>
+      </w:pPr>
+      <w:r>
+        <w:rPr>
+          <w:rStyle w:val="11"/>
+          <w:i w:val="0"/>
+        </w:rPr>
+        <w:t>При арифметическом кодировании каждый символ кодируется нецелым числом бит, что эффективнее кода Хаффмана (теоретически, символу «a» с вероятностью появления p(a) допустимо ставить в соответствие код длины −log2p(a)), следовательно, при кодировании алгоритмом Хаффмана это достигается только с вероятностями, равными обратным степеням двойки).</w:t>
+      </w:r>
+    </w:p>
+    <w:p>
+      <w:pPr>
+        <w:rPr>
+          <w:rStyle w:val="11"/>
+          <w:i w:val="0"/>
+        </w:rPr>
+      </w:pPr>
+      <w:r>
+        <w:rPr>
+          <w:rStyle w:val="11"/>
+          <w:i w:val="0"/>
+        </w:rPr>
+        <w:t>Алгоритм PPM (prediction by partial matching) - это метод контекстно-ограниченного моделирования, позволяющий оценить вероятность символа в зависимости от предыдущих символов. Строку символов, непосредственно предшествующую текущему символу, будем называть контекстом. Модели, в которых для оценки вероятности используются контексты длиной не более чем N, принято называть моделями порядка N.</w:t>
+      </w:r>
+    </w:p>
+    <w:p>
+      <w:pPr>
+        <w:rPr>
+          <w:lang w:val="ru-RU"/>
+        </w:rPr>
+      </w:pPr>
+    </w:p>
+    <w:bookmarkEnd w:id="2"/>
+    <w:bookmarkEnd w:id="3"/>
+    <w:p>
+      <w:pPr>
+        <w:pStyle w:val="2"/>
+        <w:bidi w:val="0"/>
+      </w:pPr>
+      <w:bookmarkStart w:id="5" w:name="_Toc29060"/>
+      <w:bookmarkStart w:id="6" w:name="_Toc5434"/>
+      <w:bookmarkStart w:id="7" w:name="_Toc84794098"/>
+      <w:bookmarkStart w:id="8" w:name="_Toc84794155"/>
+      <w:r>
+        <w:rPr>
+          <w:rFonts w:hint="default"/>
+          <w:lang w:val="ru-RU"/>
+        </w:rPr>
+        <w:t>О</w:t>
+      </w:r>
+      <w:r>
+        <w:rPr>
+          <w:lang w:val="ru-RU"/>
+        </w:rPr>
+        <w:t>ценка</w:t>
+      </w:r>
+      <w:r>
+        <w:rPr>
+          <w:rFonts w:hint="default"/>
+          <w:lang w:val="ru-RU"/>
+        </w:rPr>
+        <w:t xml:space="preserve"> временной сложности</w:t>
+      </w:r>
+      <w:r>
+        <w:t>.</w:t>
+      </w:r>
+      <w:bookmarkEnd w:id="5"/>
+      <w:bookmarkEnd w:id="6"/>
+    </w:p>
+    <w:p>
+      <w:pPr>
+        <w:rPr>
+          <w:rFonts w:hint="default"/>
+          <w:lang w:val="ru-RU"/>
+        </w:rPr>
+      </w:pPr>
+      <w:r>
+        <w:rPr>
+          <w:rFonts w:hint="default"/>
+          <w:lang w:val="ru-RU"/>
+        </w:rPr>
+        <w:t xml:space="preserve">Поскольку </w:t>
+      </w:r>
+      <w:r>
+        <w:rPr>
+          <w:rFonts w:hint="default"/>
+          <w:lang w:val="en-US"/>
+        </w:rPr>
+        <w:t xml:space="preserve">BWT </w:t>
+      </w:r>
+      <w:r>
+        <w:rPr>
+          <w:rFonts w:hint="default"/>
+          <w:lang w:val="ru-RU"/>
+        </w:rPr>
+        <w:t>требует слишком много памяти (10Гб на 0.1% датасета) результаты представлены без него на 100% датасета. На 0.1% алгоритм отрабатывает за</w:t>
+      </w:r>
+      <w:r>
+        <w:rPr>
+          <w:rFonts w:hint="default"/>
+          <w:lang w:val="en-US"/>
+        </w:rPr>
+        <w:t xml:space="preserve"> 50655797</w:t>
+      </w:r>
+      <w:bookmarkStart w:id="13" w:name="_GoBack"/>
+      <w:bookmarkEnd w:id="13"/>
+      <w:r>
+        <w:rPr>
+          <w:rFonts w:hint="default"/>
+          <w:lang w:val="ru-RU"/>
+        </w:rPr>
+        <w:t xml:space="preserve"> микросекунд.</w:t>
+      </w:r>
+    </w:p>
+    <w:p>
+      <w:pPr>
+        <w:rPr>
+          <w:rFonts w:hint="default"/>
+          <w:lang w:val="en-US"/>
+        </w:rPr>
+      </w:pPr>
+      <w:r>
+        <w:rPr>
+          <w:rFonts w:hint="default"/>
+          <w:lang w:val="ru-RU"/>
+        </w:rPr>
+        <w:t>Исходный размер файла: 100,000,000 bytes</w:t>
+      </w:r>
+    </w:p>
+    <w:p>
+      <w:pPr>
+        <w:numPr>
+          <w:ilvl w:val="0"/>
+          <w:numId w:val="4"/>
+        </w:numPr>
+        <w:bidi w:val="0"/>
+        <w:rPr>
+          <w:rFonts w:hint="default"/>
+          <w:lang w:val="en-US"/>
+        </w:rPr>
+      </w:pPr>
+      <w:bookmarkStart w:id="9" w:name="_Toc27089"/>
+      <w:r>
+        <w:rPr>
+          <w:rFonts w:hint="default"/>
+          <w:lang w:val="ru-RU"/>
+        </w:rPr>
+        <w:t>HA time: 22</w:t>
+      </w:r>
+      <w:r>
+        <w:rPr>
+          <w:rFonts w:hint="default"/>
+          <w:lang w:val="en-US"/>
+        </w:rPr>
+        <w:t>,</w:t>
+      </w:r>
+      <w:r>
+        <w:rPr>
+          <w:rFonts w:hint="default"/>
+          <w:lang w:val="ru-RU"/>
+        </w:rPr>
+        <w:t>106</w:t>
+      </w:r>
+      <w:r>
+        <w:rPr>
+          <w:rFonts w:hint="default"/>
+          <w:lang w:val="en-US"/>
+        </w:rPr>
+        <w:t>,</w:t>
+      </w:r>
+      <w:r>
+        <w:rPr>
+          <w:rFonts w:hint="default"/>
+          <w:lang w:val="ru-RU"/>
+        </w:rPr>
+        <w:t>564</w:t>
+      </w:r>
+      <w:r>
+        <w:rPr>
+          <w:rFonts w:hint="default"/>
+          <w:lang w:val="en-US"/>
+        </w:rPr>
+        <w:t xml:space="preserve">  ; 510,896,475 bytes</w:t>
+      </w:r>
+    </w:p>
+    <w:p>
+      <w:pPr>
+        <w:numPr>
+          <w:ilvl w:val="0"/>
+          <w:numId w:val="4"/>
+        </w:numPr>
+        <w:bidi w:val="0"/>
+        <w:rPr>
+          <w:rFonts w:hint="default"/>
+          <w:lang w:val="en-US"/>
+        </w:rPr>
+      </w:pPr>
+      <w:r>
+        <w:rPr>
+          <w:rFonts w:hint="default"/>
+          <w:lang w:val="en-US"/>
+        </w:rPr>
+        <w:t>AC time: 4,535,171</w:t>
+      </w:r>
+      <w:r>
+        <w:rPr>
+          <w:rFonts w:hint="default"/>
+          <w:lang w:val="ru-RU"/>
+        </w:rPr>
+        <w:t xml:space="preserve">  </w:t>
+      </w:r>
+      <w:r>
+        <w:rPr>
+          <w:rFonts w:hint="default"/>
+          <w:lang w:val="en-US"/>
+        </w:rPr>
+        <w:t>; 8 bytes</w:t>
+      </w:r>
+    </w:p>
+    <w:p>
+      <w:pPr>
+        <w:numPr>
+          <w:ilvl w:val="0"/>
+          <w:numId w:val="4"/>
+        </w:numPr>
+        <w:bidi w:val="0"/>
+        <w:ind w:left="0" w:leftChars="0" w:firstLine="720" w:firstLineChars="0"/>
+        <w:rPr>
+          <w:rFonts w:hint="default"/>
+          <w:lang w:val="ru-RU"/>
+        </w:rPr>
+      </w:pPr>
+      <w:r>
+        <w:rPr>
+          <w:rFonts w:hint="default"/>
+          <w:lang w:val="ru-RU"/>
+        </w:rPr>
+        <w:t>LZ78 time: 83</w:t>
+      </w:r>
+      <w:r>
+        <w:rPr>
+          <w:rFonts w:hint="default"/>
+          <w:lang w:val="en-US"/>
+        </w:rPr>
+        <w:t>,</w:t>
+      </w:r>
+      <w:r>
+        <w:rPr>
+          <w:rFonts w:hint="default"/>
+          <w:lang w:val="ru-RU"/>
+        </w:rPr>
+        <w:t>632</w:t>
+      </w:r>
+      <w:r>
+        <w:rPr>
+          <w:rFonts w:hint="default"/>
+          <w:lang w:val="en-US"/>
+        </w:rPr>
+        <w:t>,</w:t>
+      </w:r>
+      <w:r>
+        <w:rPr>
+          <w:rFonts w:hint="default"/>
+          <w:lang w:val="ru-RU"/>
+        </w:rPr>
+        <w:t xml:space="preserve">069 </w:t>
+      </w:r>
+      <w:r>
+        <w:rPr>
+          <w:rFonts w:hint="default"/>
+          <w:lang w:val="en-US"/>
+        </w:rPr>
+        <w:t>; 186,289,003 bytes</w:t>
+      </w:r>
+    </w:p>
+    <w:p>
+      <w:pPr>
+        <w:numPr>
+          <w:ilvl w:val="0"/>
+          <w:numId w:val="4"/>
         </w:numPr>
         <w:bidi w:val="0"/>
         <w:ind w:left="0" w:leftChars="0" w:firstLine="720" w:firstLineChars="0"/>
@@ -2069,7 +2545,7 @@
       <w:pPr>
         <w:numPr>
           <w:ilvl w:val="0"/>
-          <w:numId w:val="3"/>
+          <w:numId w:val="4"/>
         </w:numPr>
         <w:bidi w:val="0"/>
         <w:ind w:left="0" w:leftChars="0" w:firstLine="720" w:firstLineChars="0"/>
@@ -2153,7 +2629,7 @@
       <w:pPr>
         <w:numPr>
           <w:ilvl w:val="0"/>
-          <w:numId w:val="3"/>
+          <w:numId w:val="4"/>
         </w:numPr>
         <w:bidi w:val="0"/>
         <w:ind w:left="0" w:leftChars="0" w:firstLine="720" w:firstLineChars="0"/>
@@ -2292,7 +2768,7 @@
       <w:pPr>
         <w:numPr>
           <w:ilvl w:val="0"/>
-          <w:numId w:val="3"/>
+          <w:numId w:val="4"/>
         </w:numPr>
         <w:bidi w:val="0"/>
         <w:ind w:left="0" w:leftChars="0" w:firstLine="720" w:firstLineChars="0"/>
@@ -2418,7 +2894,7 @@
       <w:pPr>
         <w:numPr>
           <w:ilvl w:val="0"/>
-          <w:numId w:val="3"/>
+          <w:numId w:val="4"/>
         </w:numPr>
         <w:bidi w:val="0"/>
         <w:ind w:left="0" w:leftChars="0" w:firstLine="720" w:firstLineChars="0"/>
@@ -2453,12 +2929,146 @@
           <w:rFonts w:hint="default"/>
           <w:lang w:val="en-US"/>
         </w:rPr>
-        <w:t xml:space="preserve">   Ppm size: 24372304 bytes</w:t>
-      </w:r>
-    </w:p>
-    <w:p>
-      <w:pPr>
+        <w:t xml:space="preserve">   ppm size: 24372304 bytes</w:t>
+      </w:r>
+    </w:p>
+    <w:p>
+      <w:pPr>
+        <w:numPr>
+          <w:ilvl w:val="0"/>
+          <w:numId w:val="0"/>
+        </w:numPr>
         <w:bidi w:val="0"/>
+        <w:ind w:left="720" w:leftChars="0"/>
+        <w:rPr>
+          <w:rFonts w:hint="default"/>
+          <w:lang w:val="ru-RU"/>
+        </w:rPr>
+      </w:pPr>
+      <w:r>
+        <w:rPr>
+          <w:rFonts w:hint="default"/>
+          <w:lang w:val="ru-RU"/>
+        </w:rPr>
+        <w:t>Визуализация данных:</w:t>
+      </w:r>
+    </w:p>
+    <w:p>
+      <w:pPr>
+        <w:numPr>
+          <w:ilvl w:val="0"/>
+          <w:numId w:val="0"/>
+        </w:numPr>
+        <w:bidi w:val="0"/>
+        <w:rPr>
+          <w:rFonts w:hint="default"/>
+          <w:lang w:val="en-US"/>
+        </w:rPr>
+      </w:pPr>
+      <w:r>
+        <w:rPr>
+          <w:rFonts w:hint="default"/>
+          <w:lang w:val="en-US"/>
+        </w:rPr>
+        <w:drawing>
+          <wp:inline distT="0" distB="0" distL="114300" distR="114300">
+            <wp:extent cx="6394450" cy="3197225"/>
+            <wp:effectExtent l="0" t="0" r="6350" b="3175"/>
+            <wp:docPr id="3" name="Picture 3" descr="time"/>
+            <wp:cNvGraphicFramePr>
+              <a:graphicFrameLocks xmlns:a="http://schemas.openxmlformats.org/drawingml/2006/main" noChangeAspect="1"/>
+            </wp:cNvGraphicFramePr>
+            <a:graphic xmlns:a="http://schemas.openxmlformats.org/drawingml/2006/main">
+              <a:graphicData uri="http://schemas.openxmlformats.org/drawingml/2006/picture">
+                <pic:pic xmlns:pic="http://schemas.openxmlformats.org/drawingml/2006/picture">
+                  <pic:nvPicPr>
+                    <pic:cNvPr id="3" name="Picture 3" descr="time"/>
+                    <pic:cNvPicPr>
+                      <a:picLocks noChangeAspect="1"/>
+                    </pic:cNvPicPr>
+                  </pic:nvPicPr>
+                  <pic:blipFill>
+                    <a:blip r:embed="rId8"/>
+                    <a:stretch>
+                      <a:fillRect/>
+                    </a:stretch>
+                  </pic:blipFill>
+                  <pic:spPr>
+                    <a:xfrm>
+                      <a:off x="0" y="0"/>
+                      <a:ext cx="6394450" cy="3197225"/>
+                    </a:xfrm>
+                    <a:prstGeom prst="rect">
+                      <a:avLst/>
+                    </a:prstGeom>
+                  </pic:spPr>
+                </pic:pic>
+              </a:graphicData>
+            </a:graphic>
+          </wp:inline>
+        </w:drawing>
+      </w:r>
+      <w:r>
+        <w:rPr>
+          <w:rFonts w:hint="default"/>
+          <w:lang w:val="en-US"/>
+        </w:rPr>
+        <w:drawing>
+          <wp:inline distT="0" distB="0" distL="114300" distR="114300">
+            <wp:extent cx="6374765" cy="3187700"/>
+            <wp:effectExtent l="0" t="0" r="6985" b="12700"/>
+            <wp:docPr id="2" name="Picture 2" descr="size"/>
+            <wp:cNvGraphicFramePr>
+              <a:graphicFrameLocks xmlns:a="http://schemas.openxmlformats.org/drawingml/2006/main" noChangeAspect="1"/>
+            </wp:cNvGraphicFramePr>
+            <a:graphic xmlns:a="http://schemas.openxmlformats.org/drawingml/2006/main">
+              <a:graphicData uri="http://schemas.openxmlformats.org/drawingml/2006/picture">
+                <pic:pic xmlns:pic="http://schemas.openxmlformats.org/drawingml/2006/picture">
+                  <pic:nvPicPr>
+                    <pic:cNvPr id="2" name="Picture 2" descr="size"/>
+                    <pic:cNvPicPr>
+                      <a:picLocks noChangeAspect="1"/>
+                    </pic:cNvPicPr>
+                  </pic:nvPicPr>
+                  <pic:blipFill>
+                    <a:blip r:embed="rId9"/>
+                    <a:stretch>
+                      <a:fillRect/>
+                    </a:stretch>
+                  </pic:blipFill>
+                  <pic:spPr>
+                    <a:xfrm>
+                      <a:off x="0" y="0"/>
+                      <a:ext cx="6374765" cy="3187700"/>
+                    </a:xfrm>
+                    <a:prstGeom prst="rect">
+                      <a:avLst/>
+                    </a:prstGeom>
+                  </pic:spPr>
+                </pic:pic>
+              </a:graphicData>
+            </a:graphic>
+          </wp:inline>
+        </w:drawing>
+      </w:r>
+    </w:p>
+    <w:p>
+      <w:pPr>
+        <w:numPr>
+          <w:ilvl w:val="0"/>
+          <w:numId w:val="0"/>
+        </w:numPr>
+        <w:bidi w:val="0"/>
+        <w:ind w:left="720" w:leftChars="0"/>
+        <w:rPr>
+          <w:rFonts w:hint="default"/>
+          <w:lang w:val="en-US"/>
+        </w:rPr>
+      </w:pPr>
+    </w:p>
+    <w:p>
+      <w:pPr>
+        <w:bidi w:val="0"/>
         <w:rPr>
           <w:rFonts w:hint="default"/>
           <w:lang w:val="en-US"/>
@@ -2469,6 +3079,7 @@
       <w:pPr>
         <w:pStyle w:val="2"/>
       </w:pPr>
+      <w:bookmarkStart w:id="10" w:name="_Toc19369"/>
       <w:r>
         <w:rPr>
           <w:lang w:val="ru-RU"/>
@@ -2478,10 +3089,10 @@
       <w:r>
         <w:t xml:space="preserve"> работы программы.</w:t>
       </w:r>
-      <w:bookmarkEnd w:id="6"/>
       <w:bookmarkEnd w:id="7"/>
       <w:bookmarkEnd w:id="8"/>
       <w:bookmarkEnd w:id="9"/>
+      <w:bookmarkEnd w:id="10"/>
     </w:p>
     <w:p>
       <w:r>
@@ -2503,7 +3114,7 @@
                     </pic:cNvPicPr>
                   </pic:nvPicPr>
                   <pic:blipFill>
-                    <a:blip r:embed="rId8"/>
+                    <a:blip r:embed="rId10"/>
                     <a:stretch>
                       <a:fillRect/>
                     </a:stretch>
@@ -2533,13 +3144,13 @@
         <w:pStyle w:val="2"/>
         <w:bidi w:val="0"/>
       </w:pPr>
-      <w:bookmarkStart w:id="10" w:name="_Toc29748"/>
-      <w:bookmarkStart w:id="11" w:name="_Toc16533"/>
+      <w:bookmarkStart w:id="11" w:name="_Toc29748"/>
+      <w:bookmarkStart w:id="12" w:name="_Toc5020"/>
       <w:r>
         <w:t>Текст программы.</w:t>
       </w:r>
-      <w:bookmarkEnd w:id="10"/>
       <w:bookmarkEnd w:id="11"/>
+      <w:bookmarkEnd w:id="12"/>
     </w:p>
     <w:p>
       <w:pPr>
@@ -2568,14 +3179,14 @@
       </w:r>
       <w:r>
         <w:rPr>
-          <w:rStyle w:val="16"/>
+          <w:rStyle w:val="17"/>
           <w:lang w:val="ru-RU"/>
         </w:rPr>
         <w:t>Ссылка</w:t>
       </w:r>
       <w:r>
         <w:rPr>
-          <w:rStyle w:val="16"/>
+          <w:rStyle w:val="17"/>
           <w:rFonts w:hint="default"/>
           <w:lang w:val="ru-RU"/>
         </w:rPr>
@@ -2583,7 +3194,7 @@
       </w:r>
       <w:r>
         <w:rPr>
-          <w:rStyle w:val="16"/>
+          <w:rStyle w:val="17"/>
           <w:rFonts w:hint="default"/>
           <w:lang w:val="en-US"/>
         </w:rPr>
@@ -2603,8 +3214,6 @@
           <w:lang w:val="en-US"/>
         </w:rPr>
       </w:pPr>
-      <w:bookmarkStart w:id="12" w:name="_GoBack"/>
-      <w:bookmarkEnd w:id="12"/>
     </w:p>
     <w:sectPr>
       <w:footerReference r:id="rId6" w:type="first"/>
@@ -2649,7 +3258,7 @@
 <w:ftr xmlns:wpc="http://schemas.microsoft.com/office/word/2010/wordprocessingCanvas" xmlns:mc="http://schemas.openxmlformats.org/markup-compatibility/2006" xmlns:o="urn:schemas-microsoft-com:office:office" xmlns:r="http://schemas.openxmlformats.org/officeDocument/2006/relationships" xmlns:m="http://schemas.openxmlformats.org/officeDocument/2006/math" xmlns:v="urn:schemas-microsoft-com:vml" xmlns:wp14="http://schemas.microsoft.com/office/word/2010/wordprocessingDrawing" xmlns:wp="http://schemas.openxmlformats.org/drawingml/2006/wordprocessingDrawing" xmlns:w10="urn:schemas-microsoft-com:office:word" xmlns:w="http://schemas.openxmlformats.org/wordprocessingml/2006/main" xmlns:w14="http://schemas.microsoft.com/office/word/2010/wordml" xmlns:w15="http://schemas.microsoft.com/office/word/2012/wordml" xmlns:wpg="http://schemas.microsoft.com/office/word/2010/wordprocessingGroup" xmlns:wpi="http://schemas.microsoft.com/office/word/2010/wordprocessingInk" xmlns:wne="http://schemas.microsoft.com/office/word/2006/wordml" xmlns:wps="http://schemas.microsoft.com/office/word/2010/wordprocessingShape" xmlns:wpsCustomData="http://www.wps.cn/officeDocument/2013/wpsCustomData" mc:Ignorable="w14 w15 wp14">
   <w:p>
     <w:pPr>
-      <w:pStyle w:val="11"/>
+      <w:pStyle w:val="12"/>
       <w:tabs>
         <w:tab w:val="left" w:pos="5184"/>
       </w:tabs>
@@ -2688,7 +3297,7 @@
   </w:p>
   <w:p>
     <w:pPr>
-      <w:pStyle w:val="11"/>
+      <w:pStyle w:val="12"/>
     </w:pPr>
   </w:p>
 </w:ftr>
@@ -2698,13 +3307,13 @@
 <w:ftr xmlns:wpc="http://schemas.microsoft.com/office/word/2010/wordprocessingCanvas" xmlns:mc="http://schemas.openxmlformats.org/markup-compatibility/2006" xmlns:o="urn:schemas-microsoft-com:office:office" xmlns:r="http://schemas.openxmlformats.org/officeDocument/2006/relationships" xmlns:m="http://schemas.openxmlformats.org/officeDocument/2006/math" xmlns:v="urn:schemas-microsoft-com:vml" xmlns:wp14="http://schemas.microsoft.com/office/word/2010/wordprocessingDrawing" xmlns:wp="http://schemas.openxmlformats.org/drawingml/2006/wordprocessingDrawing" xmlns:w10="urn:schemas-microsoft-com:office:word" xmlns:w="http://schemas.openxmlformats.org/wordprocessingml/2006/main" xmlns:w14="http://schemas.microsoft.com/office/word/2010/wordml" xmlns:w15="http://schemas.microsoft.com/office/word/2012/wordml" xmlns:wpg="http://schemas.microsoft.com/office/word/2010/wordprocessingGroup" xmlns:wpi="http://schemas.microsoft.com/office/word/2010/wordprocessingInk" xmlns:wne="http://schemas.microsoft.com/office/word/2006/wordml" xmlns:wps="http://schemas.microsoft.com/office/word/2010/wordprocessingShape" xmlns:wpsCustomData="http://www.wps.cn/officeDocument/2013/wpsCustomData" mc:Ignorable="w14 w15 wp14">
   <w:p>
     <w:pPr>
-      <w:pStyle w:val="11"/>
+      <w:pStyle w:val="12"/>
       <w:jc w:val="center"/>
     </w:pPr>
   </w:p>
   <w:p>
     <w:pPr>
-      <w:pStyle w:val="11"/>
+      <w:pStyle w:val="12"/>
     </w:pPr>
   </w:p>
 </w:ftr>
@@ -2927,6 +3536,92 @@
       </w:pPr>
     </w:lvl>
   </w:abstractNum>
+  <w:abstractNum w:abstractNumId="3">
+    <w:nsid w:val="682F217C"/>
+    <w:multiLevelType w:val="multilevel"/>
+    <w:tmpl w:val="682F217C"/>
+    <w:lvl w:ilvl="0" w:tentative="0">
+      <w:start w:val="1"/>
+      <w:numFmt w:val="decimal"/>
+      <w:lvlText w:val="%1."/>
+      <w:lvlJc w:val="left"/>
+      <w:pPr>
+        <w:ind w:left="1440" w:hanging="360"/>
+      </w:pPr>
+    </w:lvl>
+    <w:lvl w:ilvl="1" w:tentative="0">
+      <w:start w:val="1"/>
+      <w:numFmt w:val="lowerLetter"/>
+      <w:lvlText w:val="%2."/>
+      <w:lvlJc w:val="left"/>
+      <w:pPr>
+        <w:ind w:left="2160" w:hanging="360"/>
+      </w:pPr>
+    </w:lvl>
+    <w:lvl w:ilvl="2" w:tentative="0">
+      <w:start w:val="1"/>
+      <w:numFmt w:val="lowerRoman"/>
+      <w:lvlText w:val="%3."/>
+      <w:lvlJc w:val="right"/>
+      <w:pPr>
+        <w:ind w:left="2880" w:hanging="180"/>
+      </w:pPr>
+    </w:lvl>
+    <w:lvl w:ilvl="3" w:tentative="0">
+      <w:start w:val="1"/>
+      <w:numFmt w:val="decimal"/>
+      <w:lvlText w:val="%4."/>
+      <w:lvlJc w:val="left"/>
+      <w:pPr>
+        <w:ind w:left="3600" w:hanging="360"/>
+      </w:pPr>
+    </w:lvl>
+    <w:lvl w:ilvl="4" w:tentative="0">
+      <w:start w:val="1"/>
+      <w:numFmt w:val="lowerLetter"/>
+      <w:lvlText w:val="%5."/>
+      <w:lvlJc w:val="left"/>
+      <w:pPr>
+        <w:ind w:left="4320" w:hanging="360"/>
+      </w:pPr>
+    </w:lvl>
+    <w:lvl w:ilvl="5" w:tentative="0">
+      <w:start w:val="1"/>
+      <w:numFmt w:val="lowerRoman"/>
+      <w:lvlText w:val="%6."/>
+      <w:lvlJc w:val="right"/>
+      <w:pPr>
+        <w:ind w:left="5040" w:hanging="180"/>
+      </w:pPr>
+    </w:lvl>
+    <w:lvl w:ilvl="6" w:tentative="0">
+      <w:start w:val="1"/>
+      <w:numFmt w:val="decimal"/>
+      <w:lvlText w:val="%7."/>
+      <w:lvlJc w:val="left"/>
+      <w:pPr>
+        <w:ind w:left="5760" w:hanging="360"/>
+      </w:pPr>
+    </w:lvl>
+    <w:lvl w:ilvl="7" w:tentative="0">
+      <w:start w:val="1"/>
+      <w:numFmt w:val="lowerLetter"/>
+      <w:lvlText w:val="%8."/>
+      <w:lvlJc w:val="left"/>
+      <w:pPr>
+        <w:ind w:left="6480" w:hanging="360"/>
+      </w:pPr>
+    </w:lvl>
+    <w:lvl w:ilvl="8" w:tentative="0">
+      <w:start w:val="1"/>
+      <w:numFmt w:val="lowerRoman"/>
+      <w:lvlText w:val="%9."/>
+      <w:lvlJc w:val="right"/>
+      <w:pPr>
+        <w:ind w:left="7200" w:hanging="180"/>
+      </w:pPr>
+    </w:lvl>
+  </w:abstractNum>
   <w:num w:numId="1">
     <w:abstractNumId w:val="1"/>
   </w:num>
@@ -2934,6 +3629,9 @@
     <w:abstractNumId w:val="2"/>
   </w:num>
   <w:num w:numId="3">
+    <w:abstractNumId w:val="3"/>
+  </w:num>
+  <w:num w:numId="4">
     <w:abstractNumId w:val="0"/>
   </w:num>
 </w:numbering>
@@ -3220,7 +3918,7 @@
     <w:name w:val="heading 1"/>
     <w:basedOn w:val="1"/>
     <w:next w:val="1"/>
-    <w:link w:val="24"/>
+    <w:link w:val="25"/>
     <w:qFormat/>
     <w:uiPriority w:val="9"/>
     <w:pPr>
@@ -3248,7 +3946,7 @@
     <w:name w:val="heading 2"/>
     <w:basedOn w:val="1"/>
     <w:next w:val="1"/>
-    <w:link w:val="28"/>
+    <w:link w:val="29"/>
     <w:unhideWhenUsed/>
     <w:qFormat/>
     <w:uiPriority w:val="9"/>
@@ -3295,7 +3993,7 @@
   <w:style w:type="paragraph" w:styleId="6">
     <w:name w:val="Balloon Text"/>
     <w:basedOn w:val="1"/>
-    <w:link w:val="26"/>
+    <w:link w:val="27"/>
     <w:semiHidden/>
     <w:unhideWhenUsed/>
     <w:uiPriority w:val="99"/>
@@ -3343,7 +4041,7 @@
   <w:style w:type="paragraph" w:styleId="9">
     <w:name w:val="annotation text"/>
     <w:basedOn w:val="1"/>
-    <w:link w:val="33"/>
+    <w:link w:val="34"/>
     <w:semiHidden/>
     <w:unhideWhenUsed/>
     <w:qFormat/>
@@ -3357,7 +4055,7 @@
     <w:name w:val="annotation subject"/>
     <w:basedOn w:val="9"/>
     <w:next w:val="9"/>
-    <w:link w:val="34"/>
+    <w:link w:val="35"/>
     <w:semiHidden/>
     <w:unhideWhenUsed/>
     <w:uiPriority w:val="99"/>
@@ -3366,8 +4064,56 @@
       <w:bCs/>
     </w:rPr>
   </w:style>
-  <w:style w:type="paragraph" w:styleId="11">
+  <w:style w:type="character" w:styleId="11">
+    <w:name w:val="Emphasis"/>
+    <w:basedOn w:val="4"/>
+    <w:qFormat/>
+    <w:uiPriority w:val="20"/>
+    <w:rPr>
+      <w:i/>
+      <w:iCs/>
+    </w:rPr>
+  </w:style>
+  <w:style w:type="paragraph" w:styleId="12">
     <w:name w:val="footer"/>
+    <w:basedOn w:val="1"/>
+    <w:link w:val="31"/>
+    <w:unhideWhenUsed/>
+    <w:qFormat/>
+    <w:uiPriority w:val="99"/>
+    <w:pPr>
+      <w:tabs>
+        <w:tab w:val="center" w:pos="4513"/>
+        <w:tab w:val="right" w:pos="9026"/>
+      </w:tabs>
+    </w:pPr>
+  </w:style>
+  <w:style w:type="character" w:styleId="13">
+    <w:name w:val="footnote reference"/>
+    <w:basedOn w:val="4"/>
+    <w:semiHidden/>
+    <w:unhideWhenUsed/>
+    <w:qFormat/>
+    <w:uiPriority w:val="99"/>
+    <w:rPr>
+      <w:vertAlign w:val="superscript"/>
+    </w:rPr>
+  </w:style>
+  <w:style w:type="paragraph" w:styleId="14">
+    <w:name w:val="footnote text"/>
+    <w:basedOn w:val="1"/>
+    <w:link w:val="32"/>
+    <w:semiHidden/>
+    <w:unhideWhenUsed/>
+    <w:qFormat/>
+    <w:uiPriority w:val="99"/>
+    <w:rPr>
+      <w:sz w:val="20"/>
+      <w:szCs w:val="20"/>
+    </w:rPr>
+  </w:style>
+  <w:style w:type="paragraph" w:styleId="15">
+    <w:name w:val="header"/>
     <w:basedOn w:val="1"/>
     <w:link w:val="30"/>
     <w:unhideWhenUsed/>
@@ -3380,45 +4126,7 @@
       </w:tabs>
     </w:pPr>
   </w:style>
-  <w:style w:type="character" w:styleId="12">
-    <w:name w:val="footnote reference"/>
-    <w:basedOn w:val="4"/>
-    <w:semiHidden/>
-    <w:unhideWhenUsed/>
-    <w:qFormat/>
-    <w:uiPriority w:val="99"/>
-    <w:rPr>
-      <w:vertAlign w:val="superscript"/>
-    </w:rPr>
-  </w:style>
-  <w:style w:type="paragraph" w:styleId="13">
-    <w:name w:val="footnote text"/>
-    <w:basedOn w:val="1"/>
-    <w:link w:val="31"/>
-    <w:semiHidden/>
-    <w:unhideWhenUsed/>
-    <w:qFormat/>
-    <w:uiPriority w:val="99"/>
-    <w:rPr>
-      <w:sz w:val="20"/>
-      <w:szCs w:val="20"/>
-    </w:rPr>
-  </w:style>
-  <w:style w:type="paragraph" w:styleId="14">
-    <w:name w:val="header"/>
-    <w:basedOn w:val="1"/>
-    <w:link w:val="29"/>
-    <w:unhideWhenUsed/>
-    <w:qFormat/>
-    <w:uiPriority w:val="99"/>
-    <w:pPr>
-      <w:tabs>
-        <w:tab w:val="center" w:pos="4513"/>
-        <w:tab w:val="right" w:pos="9026"/>
-      </w:tabs>
-    </w:pPr>
-  </w:style>
-  <w:style w:type="paragraph" w:styleId="15">
+  <w:style w:type="paragraph" w:styleId="16">
     <w:name w:val="HTML Preformatted"/>
     <w:semiHidden/>
     <w:unhideWhenUsed/>
@@ -3453,7 +4161,7 @@
       <w:lang w:val="en-US" w:eastAsia="zh-CN" w:bidi="ar"/>
     </w:rPr>
   </w:style>
-  <w:style w:type="character" w:styleId="16">
+  <w:style w:type="character" w:styleId="17">
     <w:name w:val="Hyperlink"/>
     <w:basedOn w:val="4"/>
     <w:unhideWhenUsed/>
@@ -3469,7 +4177,7 @@
       </w14:textFill>
     </w:rPr>
   </w:style>
-  <w:style w:type="character" w:styleId="17">
+  <w:style w:type="character" w:styleId="18">
     <w:name w:val="line number"/>
     <w:basedOn w:val="4"/>
     <w:semiHidden/>
@@ -3477,7 +4185,7 @@
     <w:qFormat/>
     <w:uiPriority w:val="99"/>
   </w:style>
-  <w:style w:type="table" w:styleId="18">
+  <w:style w:type="table" w:styleId="19">
     <w:name w:val="Table Grid"/>
     <w:basedOn w:val="5"/>
     <w:qFormat/>
@@ -3503,7 +4211,7 @@
       </w:tblCellMar>
     </w:tblPr>
   </w:style>
-  <w:style w:type="paragraph" w:styleId="19">
+  <w:style w:type="paragraph" w:styleId="20">
     <w:name w:val="toc 1"/>
     <w:basedOn w:val="1"/>
     <w:next w:val="1"/>
@@ -3514,7 +4222,7 @@
       <w:spacing w:after="100"/>
     </w:pPr>
   </w:style>
-  <w:style w:type="paragraph" w:styleId="20">
+  <w:style w:type="paragraph" w:styleId="21">
     <w:name w:val="toc 2"/>
     <w:basedOn w:val="1"/>
     <w:next w:val="1"/>
@@ -3526,10 +4234,10 @@
       <w:ind w:left="240"/>
     </w:pPr>
   </w:style>
-  <w:style w:type="paragraph" w:customStyle="1" w:styleId="21">
+  <w:style w:type="paragraph" w:customStyle="1" w:styleId="22">
     <w:name w:val="Times14_РИО2"/>
     <w:basedOn w:val="1"/>
-    <w:link w:val="22"/>
+    <w:link w:val="23"/>
     <w:qFormat/>
     <w:uiPriority w:val="0"/>
     <w:pPr>
@@ -3540,10 +4248,10 @@
       <w:ind w:firstLine="709"/>
     </w:pPr>
   </w:style>
-  <w:style w:type="character" w:customStyle="1" w:styleId="22">
+  <w:style w:type="character" w:customStyle="1" w:styleId="23">
     <w:name w:val="Times14_РИО2 Знак"/>
     <w:basedOn w:val="4"/>
-    <w:link w:val="21"/>
+    <w:link w:val="22"/>
     <w:qFormat/>
     <w:uiPriority w:val="0"/>
     <w:rPr>
@@ -3553,7 +4261,7 @@
       <w:lang w:eastAsia="ru-RU"/>
     </w:rPr>
   </w:style>
-  <w:style w:type="character" w:customStyle="1" w:styleId="23">
+  <w:style w:type="character" w:customStyle="1" w:styleId="24">
     <w:name w:val="Название книги1"/>
     <w:basedOn w:val="4"/>
     <w:qFormat/>
@@ -3565,7 +4273,7 @@
       <w:spacing w:val="5"/>
     </w:rPr>
   </w:style>
-  <w:style w:type="character" w:customStyle="1" w:styleId="24">
+  <w:style w:type="character" w:customStyle="1" w:styleId="25">
     <w:name w:val="Заголовок 1 Знак"/>
     <w:basedOn w:val="4"/>
     <w:link w:val="2"/>
@@ -3586,7 +4294,7 @@
       </w14:textFill>
     </w:rPr>
   </w:style>
-  <w:style w:type="paragraph" w:customStyle="1" w:styleId="25">
+  <w:style w:type="paragraph" w:customStyle="1" w:styleId="26">
     <w:name w:val="Заголовок оглавления1"/>
     <w:basedOn w:val="2"/>
     <w:next w:val="1"/>
@@ -3599,7 +4307,7 @@
       <w:outlineLvl w:val="9"/>
     </w:pPr>
   </w:style>
-  <w:style w:type="character" w:customStyle="1" w:styleId="26">
+  <w:style w:type="character" w:customStyle="1" w:styleId="27">
     <w:name w:val="Текст выноски Знак"/>
     <w:basedOn w:val="4"/>
     <w:link w:val="6"/>
@@ -3613,10 +4321,10 @@
       <w:lang w:eastAsia="ru-RU"/>
     </w:rPr>
   </w:style>
-  <w:style w:type="paragraph" w:styleId="27">
+  <w:style w:type="paragraph" w:styleId="28">
     <w:name w:val="List Paragraph"/>
     <w:basedOn w:val="1"/>
-    <w:link w:val="36"/>
+    <w:link w:val="37"/>
     <w:qFormat/>
     <w:uiPriority w:val="34"/>
     <w:pPr>
@@ -3624,7 +4332,7 @@
       <w:contextualSpacing/>
     </w:pPr>
   </w:style>
-  <w:style w:type="character" w:customStyle="1" w:styleId="28">
+  <w:style w:type="character" w:customStyle="1" w:styleId="29">
     <w:name w:val="Заголовок 2 Знак"/>
     <w:basedOn w:val="4"/>
     <w:link w:val="3"/>
@@ -3645,10 +4353,10 @@
       </w14:textFill>
     </w:rPr>
   </w:style>
-  <w:style w:type="character" w:customStyle="1" w:styleId="29">
+  <w:style w:type="character" w:customStyle="1" w:styleId="30">
     <w:name w:val="Верхний колонтитул Знак"/>
     <w:basedOn w:val="4"/>
-    <w:link w:val="14"/>
+    <w:link w:val="15"/>
     <w:qFormat/>
     <w:uiPriority w:val="99"/>
     <w:rPr>
@@ -3658,10 +4366,10 @@
       <w:lang w:eastAsia="ru-RU"/>
     </w:rPr>
   </w:style>
-  <w:style w:type="character" w:customStyle="1" w:styleId="30">
+  <w:style w:type="character" w:customStyle="1" w:styleId="31">
     <w:name w:val="Нижний колонтитул Знак"/>
     <w:basedOn w:val="4"/>
-    <w:link w:val="11"/>
+    <w:link w:val="12"/>
     <w:uiPriority w:val="99"/>
     <w:rPr>
       <w:rFonts w:ascii="Times New Roman" w:hAnsi="Times New Roman" w:eastAsia="Times New Roman" w:cs="Times New Roman"/>
@@ -3670,10 +4378,10 @@
       <w:lang w:eastAsia="ru-RU"/>
     </w:rPr>
   </w:style>
-  <w:style w:type="character" w:customStyle="1" w:styleId="31">
+  <w:style w:type="character" w:customStyle="1" w:styleId="32">
     <w:name w:val="Текст сноски Знак"/>
     <w:basedOn w:val="4"/>
-    <w:link w:val="13"/>
+    <w:link w:val="14"/>
     <w:semiHidden/>
     <w:uiPriority w:val="99"/>
     <w:rPr>
@@ -3683,7 +4391,7 @@
       <w:lang w:eastAsia="ru-RU"/>
     </w:rPr>
   </w:style>
-  <w:style w:type="paragraph" w:customStyle="1" w:styleId="32">
+  <w:style w:type="paragraph" w:customStyle="1" w:styleId="33">
     <w:name w:val="Список литературы1"/>
     <w:basedOn w:val="1"/>
     <w:next w:val="1"/>
@@ -3691,7 +4399,7 @@
     <w:qFormat/>
     <w:uiPriority w:val="37"/>
   </w:style>
-  <w:style w:type="character" w:customStyle="1" w:styleId="33">
+  <w:style w:type="character" w:customStyle="1" w:styleId="34">
     <w:name w:val="Текст примечания Знак"/>
     <w:basedOn w:val="4"/>
     <w:link w:val="9"/>
@@ -3705,9 +4413,9 @@
       <w:lang w:eastAsia="ru-RU"/>
     </w:rPr>
   </w:style>
-  <w:style w:type="character" w:customStyle="1" w:styleId="34">
+  <w:style w:type="character" w:customStyle="1" w:styleId="35">
     <w:name w:val="Тема примечания Знак"/>
-    <w:basedOn w:val="33"/>
+    <w:basedOn w:val="34"/>
     <w:link w:val="10"/>
     <w:semiHidden/>
     <w:qFormat/>
@@ -3721,10 +4429,10 @@
       <w:lang w:eastAsia="ru-RU"/>
     </w:rPr>
   </w:style>
-  <w:style w:type="paragraph" w:customStyle="1" w:styleId="35">
+  <w:style w:type="paragraph" w:customStyle="1" w:styleId="36">
     <w:name w:val="таюлица"/>
-    <w:basedOn w:val="27"/>
-    <w:link w:val="37"/>
+    <w:basedOn w:val="28"/>
+    <w:link w:val="38"/>
     <w:qFormat/>
     <w:uiPriority w:val="0"/>
     <w:pPr>
@@ -3735,10 +4443,10 @@
       <w:sz w:val="24"/>
     </w:rPr>
   </w:style>
-  <w:style w:type="character" w:customStyle="1" w:styleId="36">
+  <w:style w:type="character" w:customStyle="1" w:styleId="37">
     <w:name w:val="Абзац списка Знак"/>
     <w:basedOn w:val="4"/>
-    <w:link w:val="27"/>
+    <w:link w:val="28"/>
     <w:qFormat/>
     <w:uiPriority w:val="34"/>
     <w:rPr>
@@ -3747,10 +4455,10 @@
       <w:szCs w:val="24"/>
     </w:rPr>
   </w:style>
-  <w:style w:type="character" w:customStyle="1" w:styleId="37">
+  <w:style w:type="character" w:customStyle="1" w:styleId="38">
     <w:name w:val="таюлица Знак"/>
-    <w:basedOn w:val="36"/>
-    <w:link w:val="35"/>
+    <w:basedOn w:val="37"/>
+    <w:link w:val="36"/>
     <w:qFormat/>
     <w:uiPriority w:val="0"/>
     <w:rPr>
@@ -3759,7 +4467,7 @@
       <w:szCs w:val="24"/>
     </w:rPr>
   </w:style>
-  <w:style w:type="paragraph" w:customStyle="1" w:styleId="38">
+  <w:style w:type="paragraph" w:customStyle="1" w:styleId="39">
     <w:name w:val="WPSOffice手动目录 1"/>
     <w:uiPriority w:val="0"/>
     <w:pPr>

</xml_diff>